<commit_message>
fix: company name in header
</commit_message>
<xml_diff>
--- a/report/misc/style_SAP_en.docx
+++ b/report/misc/style_SAP_en.docx
@@ -247,14 +247,12 @@
         </w:rPr>
       </w:pPr>
       <w:r>
-        <w:rPr>
-          <w:lang w:val="en-US" w:eastAsia="en-US" w:bidi="ar-SA"/>
-        </w:rPr>
+        <w:rPr/>
         <mc:AlternateContent>
           <mc:Choice Requires="wps">
             <w:drawing>
               <wp:inline distT="0" distB="0" distL="0" distR="0">
-                <wp:extent cx="6127115" cy="26035"/>
+                <wp:extent cx="6127750" cy="26670"/>
                 <wp:effectExtent l="0" t="0" r="0" b="0"/>
                 <wp:docPr id="1" name="Forma1"/>
                 <a:graphic xmlns:a="http://schemas.openxmlformats.org/drawingml/2006/main">
@@ -264,7 +262,7 @@
                       <wps:spPr>
                         <a:xfrm>
                           <a:off x="0" y="0"/>
-                          <a:ext cx="6126480" cy="25560"/>
+                          <a:ext cx="6127200" cy="25920"/>
                         </a:xfrm>
                         <a:prstGeom prst="rect">
                           <a:avLst/>
@@ -293,7 +291,7 @@
           </mc:Choice>
           <mc:Fallback>
             <w:pict>
-              <v:rect id="shape_0" ID="Forma1" path="m0,0l-2147483645,0l-2147483645,-2147483646l0,-2147483646xe" fillcolor="white" stroked="t" style="position:absolute;margin-left:0pt;margin-top:-2.05pt;width:482.35pt;height:1.95pt;mso-wrap-style:none;v-text-anchor:middle;mso-position-vertical:top">
+              <v:rect id="shape_0" ID="Forma1" path="m0,0l-2147483645,0l-2147483645,-2147483646l0,-2147483646xe" fillcolor="white" stroked="t" style="position:absolute;margin-left:0pt;margin-top:-2.1pt;width:482.4pt;height:2pt;mso-wrap-style:none;v-text-anchor:middle;mso-position-vertical:top">
                 <v:fill o:detectmouseclick="t" type="solid" color2="black"/>
                 <v:stroke color="black" joinstyle="round" endcap="flat"/>
                 <w10:wrap type="square"/>
@@ -773,7 +771,7 @@
         <mc:Choice Requires="wps">
           <w:drawing>
             <wp:inline distT="0" distB="0" distL="0" distR="0">
-              <wp:extent cx="6125845" cy="24765"/>
+              <wp:extent cx="6126480" cy="25400"/>
               <wp:effectExtent l="0" t="0" r="0" b="0"/>
               <wp:docPr id="4" name="Forma4"/>
               <a:graphic xmlns:a="http://schemas.openxmlformats.org/drawingml/2006/main">
@@ -783,7 +781,7 @@
                     <wps:spPr>
                       <a:xfrm>
                         <a:off x="0" y="0"/>
-                        <a:ext cx="6125040" cy="24120"/>
+                        <a:ext cx="6125760" cy="24840"/>
                       </a:xfrm>
                       <a:prstGeom prst="rect">
                         <a:avLst/>
@@ -812,7 +810,7 @@
         </mc:Choice>
         <mc:Fallback>
           <w:pict>
-            <v:rect id="shape_0" ID="Forma4" path="m0,0l-2147483645,0l-2147483645,-2147483646l0,-2147483646xe" fillcolor="white" stroked="t" style="position:absolute;margin-left:0pt;margin-top:-1.95pt;width:482.25pt;height:1.85pt;mso-wrap-style:none;v-text-anchor:middle;mso-position-vertical:top">
+            <v:rect id="shape_0" ID="Forma4" path="m0,0l-2147483645,0l-2147483645,-2147483646l0,-2147483646xe" fillcolor="white" stroked="t" style="position:absolute;margin-left:0pt;margin-top:-2pt;width:482.3pt;height:1.9pt;mso-wrap-style:none;v-text-anchor:middle;mso-position-vertical:top">
               <v:fill o:detectmouseclick="t" type="solid" color2="black"/>
               <v:stroke color="black" joinstyle="round" endcap="flat"/>
               <w10:wrap type="square"/>
@@ -842,8 +840,8 @@
       <w:gridCol w:w="187"/>
       <w:gridCol w:w="981"/>
       <w:gridCol w:w="187"/>
-      <w:gridCol w:w="657"/>
-      <w:gridCol w:w="175"/>
+      <w:gridCol w:w="658"/>
+      <w:gridCol w:w="174"/>
       <w:gridCol w:w="944"/>
     </w:tblGrid>
     <w:tr>
@@ -1064,20 +1062,7 @@
               <w:szCs w:val="24"/>
               <w:lang w:val="en-US" w:eastAsia="en-US" w:bidi="ar-SA"/>
             </w:rPr>
-            <w:t>Vers</w:t>
-          </w:r>
-          <w:r>
-            <w:rPr>
-              <w:rFonts w:eastAsia="Cambria" w:cs="" w:cstheme="minorBidi" w:eastAsiaTheme="minorHAnsi"/>
-              <w:b/>
-              <w:bCs/>
-              <w:color w:val="auto"/>
-              <w:kern w:val="0"/>
-              <w:sz w:val="20"/>
-              <w:szCs w:val="24"/>
-              <w:lang w:val="en-US" w:eastAsia="en-US" w:bidi="ar-SA"/>
-            </w:rPr>
-            <w:t>ion</w:t>
+            <w:t>Version</w:t>
           </w:r>
         </w:p>
         <w:p>
@@ -1151,7 +1136,7 @@
       </w:tc>
       <w:tc>
         <w:tcPr>
-          <w:tcW w:w="657" w:type="dxa"/>
+          <w:tcW w:w="658" w:type="dxa"/>
           <w:tcBorders/>
           <w:vAlign w:val="center"/>
         </w:tcPr>
@@ -1211,40 +1196,30 @@
             </w:rPr>
           </w:pPr>
           <w:r>
-            <w:rPr>
-              <w:lang w:val="en-US" w:eastAsia="en-US" w:bidi="ar-SA"/>
-            </w:rPr>
+            <w:rPr/>
             <w:fldChar w:fldCharType="begin"/>
           </w:r>
           <w:r>
-            <w:rPr>
-              <w:lang w:val="en-US" w:eastAsia="en-US" w:bidi="ar-SA"/>
-            </w:rPr>
+            <w:rPr/>
             <w:instrText> DATE \@"yyyy" </w:instrText>
           </w:r>
           <w:r>
-            <w:rPr>
-              <w:lang w:val="en-US" w:eastAsia="en-US" w:bidi="ar-SA"/>
-            </w:rPr>
+            <w:rPr/>
             <w:fldChar w:fldCharType="separate"/>
           </w:r>
           <w:r>
-            <w:rPr>
-              <w:lang w:val="en-US" w:eastAsia="en-US" w:bidi="ar-SA"/>
-            </w:rPr>
+            <w:rPr/>
             <w:t>2021</w:t>
           </w:r>
           <w:r>
-            <w:rPr>
-              <w:lang w:val="en-US" w:eastAsia="en-US" w:bidi="ar-SA"/>
-            </w:rPr>
+            <w:rPr/>
             <w:fldChar w:fldCharType="end"/>
           </w:r>
         </w:p>
       </w:tc>
       <w:tc>
         <w:tcPr>
-          <w:tcW w:w="175" w:type="dxa"/>
+          <w:tcW w:w="174" w:type="dxa"/>
           <w:tcBorders/>
           <w:vAlign w:val="center"/>
         </w:tcPr>
@@ -1352,7 +1327,7 @@
             <w:rPr>
               <w:lang w:val="en-US" w:eastAsia="en-US" w:bidi="ar-SA"/>
             </w:rPr>
-            <w:t>8</w:t>
+            <w:t>10</w:t>
           </w:r>
           <w:r>
             <w:rPr>
@@ -1462,15 +1437,7 @@
               <w:bCs/>
               <w:lang w:val="en-US" w:eastAsia="en-US" w:bidi="ar-SA"/>
             </w:rPr>
-            <w:t>FF Consult</w:t>
-          </w:r>
-          <w:r>
-            <w:rPr>
-              <w:b/>
-              <w:bCs/>
-              <w:lang w:val="en-US" w:eastAsia="en-US" w:bidi="ar-SA"/>
-            </w:rPr>
-            <w:t xml:space="preserve">ing </w:t>
+            <w:t xml:space="preserve">FF Consulting </w:t>
           </w:r>
           <w:r>
             <w:rPr>
@@ -1491,15 +1458,7 @@
               <w:bCs/>
               <w:lang w:val="en-US" w:eastAsia="en-US" w:bidi="ar-SA"/>
             </w:rPr>
-            <w:t xml:space="preserve"> Bioestat</w:t>
-          </w:r>
-          <w:r>
-            <w:rPr>
-              <w:b/>
-              <w:bCs/>
-              <w:lang w:val="en-US" w:eastAsia="en-US" w:bidi="ar-SA"/>
-            </w:rPr>
-            <w:t xml:space="preserve">istics </w:t>
+            <w:t xml:space="preserve"> Biostatistics </w:t>
           </w:r>
           <w:r>
             <w:rPr>
@@ -1520,15 +1479,7 @@
               <w:bCs/>
               <w:lang w:val="en-US" w:eastAsia="en-US" w:bidi="ar-SA"/>
             </w:rPr>
-            <w:t xml:space="preserve"> Epidemiolog</w:t>
-          </w:r>
-          <w:r>
-            <w:rPr>
-              <w:b/>
-              <w:bCs/>
-              <w:lang w:val="en-US" w:eastAsia="en-US" w:bidi="ar-SA"/>
-            </w:rPr>
-            <w:t>y</w:t>
+            <w:t xml:space="preserve"> Epidemiology</w:t>
           </w:r>
         </w:p>
       </w:tc>
@@ -1587,44 +1538,15 @@
               <w:szCs w:val="24"/>
               <w:lang w:val="en-US" w:eastAsia="en-US" w:bidi="ar-SA"/>
             </w:rPr>
-            <w:t xml:space="preserve">Statistical Analysis </w:t>
-          </w:r>
-          <w:r>
-            <w:rPr>
-              <w:rFonts w:eastAsia="Cambria" w:cs="" w:cstheme="minorBidi" w:eastAsiaTheme="minorHAnsi"/>
+            <w:t xml:space="preserve">Statistical Analysis Plan </w:t>
+          </w:r>
+          <w:r>
+            <w:rPr>
               <w:b/>
               <w:bCs/>
-              <w:color w:val="auto"/>
-              <w:kern w:val="0"/>
-              <w:sz w:val="20"/>
-              <w:szCs w:val="24"/>
-              <w:lang w:val="en-US" w:eastAsia="en-US" w:bidi="ar-SA"/>
-            </w:rPr>
-            <w:t xml:space="preserve">Plan </w:t>
-          </w:r>
-          <w:r>
-            <w:rPr>
-              <w:b/>
-              <w:bCs/>
-              <w:lang w:val="en-US" w:eastAsia="en-US" w:bidi="ar-SA"/>
-            </w:rPr>
-            <w:t>(SA</w:t>
-          </w:r>
-          <w:r>
-            <w:rPr>
-              <w:b/>
-              <w:bCs/>
-              <w:lang w:val="en-US" w:eastAsia="en-US" w:bidi="ar-SA"/>
-            </w:rPr>
-            <w:t>P</w:t>
-          </w:r>
-          <w:r>
-            <w:rPr>
-              <w:b/>
-              <w:bCs/>
-              <w:lang w:val="en-US" w:eastAsia="en-US" w:bidi="ar-SA"/>
-            </w:rPr>
-            <w:t>)</w:t>
+              <w:lang w:val="en-US" w:eastAsia="en-US" w:bidi="ar-SA"/>
+            </w:rPr>
+            <w:t>(SAP)</w:t>
           </w:r>
         </w:p>
       </w:tc>
@@ -1675,7 +1597,7 @@
             <v:h position="@0,21600"/>
           </v:handles>
         </v:shapetype>
-        <v:shape id="PowerPlusWaterMarkObject" o:spid="shape_0" fillcolor="silver" stroked="f" style="position:absolute;margin-left:7.25pt;margin-top:218pt;width:467.3pt;height:165.1pt;mso-wrap-style:none;v-text-anchor:middle;rotation:315;mso-position-horizontal:center;mso-position-horizontal-relative:margin;mso-position-vertical:center;mso-position-vertical-relative:margin" type="shapetype_136">
+        <v:shape id="PowerPlusWaterMarkObject" o:spid="shape_0" fillcolor="silver" stroked="f" style="position:absolute;margin-left:7.3pt;margin-top:239.35pt;width:467.25pt;height:165.05pt;mso-wrap-style:none;v-text-anchor:middle;rotation:315;mso-position-horizontal:center;mso-position-horizontal-relative:margin;mso-position-vertical:center;mso-position-vertical-relative:margin" type="shapetype_136">
           <v:path textpathok="t"/>
           <v:textpath on="t" fitshape="t" string="DRAFT" trim="t" style="font-family:&quot;Ubuntu&quot;;font-size:1pt"/>
           <v:fill o:detectmouseclick="t" type="solid" color2="#3f3f3f" opacity="0.5"/>
@@ -1687,7 +1609,7 @@
         <mc:Choice Requires="wps">
           <w:drawing>
             <wp:inline distT="0" distB="0" distL="0" distR="0">
-              <wp:extent cx="6125845" cy="24765"/>
+              <wp:extent cx="6126480" cy="25400"/>
               <wp:effectExtent l="0" t="0" r="0" b="0"/>
               <wp:docPr id="3" name="Forma3"/>
               <a:graphic xmlns:a="http://schemas.openxmlformats.org/drawingml/2006/main">
@@ -1697,7 +1619,7 @@
                     <wps:spPr>
                       <a:xfrm>
                         <a:off x="0" y="0"/>
-                        <a:ext cx="6125040" cy="24120"/>
+                        <a:ext cx="6125760" cy="24840"/>
                       </a:xfrm>
                       <a:prstGeom prst="rect">
                         <a:avLst/>
@@ -1726,7 +1648,7 @@
         </mc:Choice>
         <mc:Fallback>
           <w:pict>
-            <v:rect id="shape_0" ID="Forma3" path="m0,0l-2147483645,0l-2147483645,-2147483646l0,-2147483646xe" fillcolor="white" stroked="t" style="position:absolute;margin-left:0pt;margin-top:-1.95pt;width:482.25pt;height:1.85pt;mso-wrap-style:none;v-text-anchor:middle;mso-position-vertical:top">
+            <v:rect id="shape_0" ID="Forma3" path="m0,0l-2147483645,0l-2147483645,-2147483646l0,-2147483646xe" fillcolor="white" stroked="t" style="position:absolute;margin-left:0pt;margin-top:-2pt;width:482.3pt;height:1.9pt;mso-wrap-style:none;v-text-anchor:middle;mso-position-vertical:top">
               <v:fill o:detectmouseclick="t" type="solid" color2="black"/>
               <v:stroke color="black" joinstyle="round" endcap="flat"/>
               <w10:wrap type="square"/>

</xml_diff>